<commit_message>
Update Footer: fix QR code layout and add CV file
</commit_message>
<xml_diff>
--- a/public/OmarAshraf_Cv.docx
+++ b/public/OmarAshraf_Cv.docx
@@ -284,23 +284,7 @@
             <w:sz w:val="14"/>
             <w:szCs w:val="22"/>
           </w:rPr>
-          <w:t>Omarashra5 (Omar Ashraf) · Git</w:t>
-        </w:r>
-        <w:r>
-          <w:rPr>
-            <w:rStyle w:val="Hyperlink"/>
-            <w:sz w:val="14"/>
-            <w:szCs w:val="22"/>
-          </w:rPr>
-          <w:t>H</w:t>
-        </w:r>
-        <w:r>
-          <w:rPr>
-            <w:rStyle w:val="Hyperlink"/>
-            <w:sz w:val="14"/>
-            <w:szCs w:val="22"/>
-          </w:rPr>
-          <w:t>ub</w:t>
+          <w:t>Omarashra5 (Omar Ashraf) · GitHub</w:t>
         </w:r>
       </w:hyperlink>
       <w:r>
@@ -383,8 +367,6 @@
       <w:r>
         <w:t>Objective</w:t>
       </w:r>
-      <w:bookmarkStart w:id="0" w:name="_GoBack"/>
-      <w:bookmarkEnd w:id="0"/>
     </w:p>
     <w:p>
       <w:pPr>
@@ -437,7 +419,7 @@
               </wp:inline>
             </w:drawing>
           </mc:Choice>
-          <mc:Fallback xmlns:cr="http://schemas.microsoft.com/office/comments/2020/reactions" xmlns="http://schemas.microsoft.com/office/tasks/2019/documenttasks" xmlns:w16cex="http://schemas.microsoft.com/office/word/2018/wordml/cex" xmlns:w16="http://schemas.microsoft.com/office/word/2018/wordml" xmlns:dgm="http://schemas.openxmlformats.org/drawingml/2006/diagram" xmlns:lc="http://schemas.openxmlformats.org/drawingml/2006/lockedCanvas" xmlns:c="http://schemas.openxmlformats.org/drawingml/2006/chart" xmlns:pic="http://schemas.openxmlformats.org/drawingml/2006/picture" xmlns:a="http://schemas.openxmlformats.org/drawingml/2006/main" xmlns:sl="http://schemas.openxmlformats.org/schemaLibrary/2006/main">
+          <mc:Fallback xmlns:sl="http://schemas.openxmlformats.org/schemaLibrary/2006/main" xmlns:a="http://schemas.openxmlformats.org/drawingml/2006/main" xmlns:pic="http://schemas.openxmlformats.org/drawingml/2006/picture" xmlns:c="http://schemas.openxmlformats.org/drawingml/2006/chart" xmlns:lc="http://schemas.openxmlformats.org/drawingml/2006/lockedCanvas" xmlns:dgm="http://schemas.openxmlformats.org/drawingml/2006/diagram" xmlns:w16="http://schemas.microsoft.com/office/word/2018/wordml" xmlns:w16cex="http://schemas.microsoft.com/office/word/2018/wordml/cex" xmlns="http://schemas.microsoft.com/office/tasks/2019/documenttasks" xmlns:cr="http://schemas.microsoft.com/office/comments/2020/reactions">
             <w:drawing>
               <wp:inline distB="0" distT="0" distL="0" distR="0">
                 <wp:extent cx="0" cy="12700"/>
@@ -476,7 +458,7 @@
     </w:p>
     <w:p>
       <w:pPr>
-        <w:spacing w:before="100" w:beforeAutospacing="1" w:after="100" w:afterAutospacing="1"/>
+        <w:spacing w:before="100" w:beforeAutospacing="1" w:after="100" w:afterAutospacing="1" w:line="276" w:lineRule="auto"/>
         <w:rPr>
           <w:rFonts w:ascii="Segoe UI Semibold" w:eastAsia="Times New Roman" w:hAnsi="Segoe UI Semibold" w:cs="Segoe UI Semibold"/>
           <w:color w:val="auto"/>
@@ -491,7 +473,87 @@
           <w:sz w:val="18"/>
           <w:szCs w:val="18"/>
         </w:rPr>
-        <w:t>Highly motivated and detail-oriented high school student with a strong interest in web development and modern front-end technologies. Possess solid knowledge of HTML, JavaScript, and Bootstrap, along with strong communication and teamwork skills. Seeking a Front-End Internship opportunity to gain hands-on experience, enhance technical skills, and contribute to real-world projects.</w:t>
+        <w:t xml:space="preserve">Highly motivated high school student and aspiring Front-End Developer with strong hands-on experience in building responsive web applications using </w:t>
+      </w:r>
+      <w:r>
+        <w:rPr>
+          <w:rFonts w:ascii="Segoe UI Semibold" w:eastAsia="Times New Roman" w:hAnsi="Segoe UI Semibold" w:cs="Segoe UI Semibold"/>
+          <w:b/>
+          <w:bCs/>
+          <w:color w:val="auto"/>
+          <w:sz w:val="18"/>
+          <w:szCs w:val="18"/>
+        </w:rPr>
+        <w:t>HTML, CSS, Bootstrap, JavaScript, and React</w:t>
+      </w:r>
+      <w:r>
+        <w:rPr>
+          <w:rFonts w:ascii="Segoe UI Semibold" w:eastAsia="Times New Roman" w:hAnsi="Segoe UI Semibold" w:cs="Segoe UI Semibold"/>
+          <w:color w:val="auto"/>
+          <w:sz w:val="18"/>
+          <w:szCs w:val="18"/>
+        </w:rPr>
+        <w:t>.</w:t>
+      </w:r>
+      <w:r>
+        <w:rPr>
+          <w:rFonts w:ascii="Segoe UI Semibold" w:eastAsia="Times New Roman" w:hAnsi="Segoe UI Semibold" w:cs="Segoe UI Semibold"/>
+          <w:color w:val="auto"/>
+          <w:sz w:val="18"/>
+          <w:szCs w:val="18"/>
+        </w:rPr>
+        <w:br/>
+        <w:t xml:space="preserve">Also experienced as a </w:t>
+      </w:r>
+      <w:r>
+        <w:rPr>
+          <w:rFonts w:ascii="Segoe UI Semibold" w:eastAsia="Times New Roman" w:hAnsi="Segoe UI Semibold" w:cs="Segoe UI Semibold"/>
+          <w:b/>
+          <w:bCs/>
+          <w:color w:val="auto"/>
+          <w:sz w:val="18"/>
+          <w:szCs w:val="18"/>
+        </w:rPr>
+        <w:t>Programming Instructor</w:t>
+      </w:r>
+      <w:r>
+        <w:rPr>
+          <w:rFonts w:ascii="Segoe UI Semibold" w:eastAsia="Times New Roman" w:hAnsi="Segoe UI Semibold" w:cs="Segoe UI Semibold"/>
+          <w:color w:val="auto"/>
+          <w:sz w:val="18"/>
+          <w:szCs w:val="18"/>
+        </w:rPr>
+        <w:t>, teaching web development fundamentals to students.</w:t>
+      </w:r>
+      <w:r>
+        <w:rPr>
+          <w:rFonts w:ascii="Segoe UI Semibold" w:eastAsia="Times New Roman" w:hAnsi="Segoe UI Semibold" w:cs="Segoe UI Semibold"/>
+          <w:color w:val="auto"/>
+          <w:sz w:val="18"/>
+          <w:szCs w:val="18"/>
+        </w:rPr>
+        <w:br/>
+        <w:t xml:space="preserve">Seeking a </w:t>
+      </w:r>
+      <w:r>
+        <w:rPr>
+          <w:rFonts w:ascii="Segoe UI Semibold" w:eastAsia="Times New Roman" w:hAnsi="Segoe UI Semibold" w:cs="Segoe UI Semibold"/>
+          <w:b/>
+          <w:bCs/>
+          <w:color w:val="auto"/>
+          <w:sz w:val="18"/>
+          <w:szCs w:val="18"/>
+        </w:rPr>
+        <w:t>Front-End Internship or Junior Role</w:t>
+      </w:r>
+      <w:r>
+        <w:rPr>
+          <w:rFonts w:ascii="Segoe UI Semibold" w:eastAsia="Times New Roman" w:hAnsi="Segoe UI Semibold" w:cs="Segoe UI Semibold"/>
+          <w:color w:val="auto"/>
+          <w:sz w:val="18"/>
+          <w:szCs w:val="18"/>
+        </w:rPr>
+        <w:t xml:space="preserve"> to enhance technical skills and contribute to real-world projects.</w:t>
       </w:r>
     </w:p>
     <w:p>
@@ -562,7 +624,7 @@
               </wp:inline>
             </w:drawing>
           </mc:Choice>
-          <mc:Fallback xmlns:cr="http://schemas.microsoft.com/office/comments/2020/reactions" xmlns="http://schemas.microsoft.com/office/tasks/2019/documenttasks" xmlns:w16cex="http://schemas.microsoft.com/office/word/2018/wordml/cex" xmlns:w16="http://schemas.microsoft.com/office/word/2018/wordml" xmlns:dgm="http://schemas.openxmlformats.org/drawingml/2006/diagram" xmlns:lc="http://schemas.openxmlformats.org/drawingml/2006/lockedCanvas" xmlns:c="http://schemas.openxmlformats.org/drawingml/2006/chart" xmlns:pic="http://schemas.openxmlformats.org/drawingml/2006/picture" xmlns:a="http://schemas.openxmlformats.org/drawingml/2006/main" xmlns:sl="http://schemas.openxmlformats.org/schemaLibrary/2006/main">
+          <mc:Fallback xmlns:sl="http://schemas.openxmlformats.org/schemaLibrary/2006/main" xmlns:a="http://schemas.openxmlformats.org/drawingml/2006/main" xmlns:pic="http://schemas.openxmlformats.org/drawingml/2006/picture" xmlns:c="http://schemas.openxmlformats.org/drawingml/2006/chart" xmlns:lc="http://schemas.openxmlformats.org/drawingml/2006/lockedCanvas" xmlns:dgm="http://schemas.openxmlformats.org/drawingml/2006/diagram" xmlns:w16="http://schemas.microsoft.com/office/word/2018/wordml" xmlns:w16cex="http://schemas.microsoft.com/office/word/2018/wordml/cex" xmlns="http://schemas.microsoft.com/office/tasks/2019/documenttasks" xmlns:cr="http://schemas.microsoft.com/office/comments/2020/reactions">
             <w:drawing>
               <wp:inline distB="0" distT="0" distL="0" distR="0">
                 <wp:extent cx="0" cy="12700"/>
@@ -615,14 +677,14 @@
         <w:tblLook w:val="0400" w:firstRow="0" w:lastRow="0" w:firstColumn="0" w:lastColumn="0" w:noHBand="0" w:noVBand="1"/>
       </w:tblPr>
       <w:tblGrid>
-        <w:gridCol w:w="3047"/>
-        <w:gridCol w:w="3793"/>
-        <w:gridCol w:w="2186"/>
+        <w:gridCol w:w="3330"/>
+        <w:gridCol w:w="3870"/>
+        <w:gridCol w:w="1826"/>
       </w:tblGrid>
       <w:tr>
         <w:tc>
           <w:tcPr>
-            <w:tcW w:w="3047" w:type="dxa"/>
+            <w:tcW w:w="3330" w:type="dxa"/>
           </w:tcPr>
           <w:p>
             <w:pPr>
@@ -788,10 +850,68 @@
               <w:t>Teamwork</w:t>
             </w:r>
           </w:p>
+          <w:p>
+            <w:pPr>
+              <w:pStyle w:val="ListParagraph"/>
+              <w:numPr>
+                <w:ilvl w:val="0"/>
+                <w:numId w:val="13"/>
+              </w:numPr>
+              <w:pBdr>
+                <w:top w:val="nil"/>
+                <w:left w:val="nil"/>
+                <w:bottom w:val="nil"/>
+                <w:right w:val="nil"/>
+                <w:between w:val="nil"/>
+              </w:pBdr>
+              <w:spacing w:after="80"/>
+              <w:rPr>
+                <w:color w:val="000000"/>
+                <w:sz w:val="16"/>
+                <w:szCs w:val="16"/>
+              </w:rPr>
+            </w:pPr>
+            <w:r>
+              <w:rPr>
+                <w:sz w:val="16"/>
+                <w:szCs w:val="16"/>
+              </w:rPr>
+              <w:t>Self-Learning</w:t>
+            </w:r>
+          </w:p>
+          <w:p>
+            <w:pPr>
+              <w:pStyle w:val="ListParagraph"/>
+              <w:numPr>
+                <w:ilvl w:val="0"/>
+                <w:numId w:val="13"/>
+              </w:numPr>
+              <w:pBdr>
+                <w:top w:val="nil"/>
+                <w:left w:val="nil"/>
+                <w:bottom w:val="nil"/>
+                <w:right w:val="nil"/>
+                <w:between w:val="nil"/>
+              </w:pBdr>
+              <w:spacing w:after="80"/>
+              <w:rPr>
+                <w:color w:val="000000"/>
+                <w:sz w:val="16"/>
+                <w:szCs w:val="16"/>
+              </w:rPr>
+            </w:pPr>
+            <w:r>
+              <w:rPr>
+                <w:sz w:val="16"/>
+                <w:szCs w:val="16"/>
+              </w:rPr>
+              <w:t>Time Management</w:t>
+            </w:r>
+          </w:p>
         </w:tc>
         <w:tc>
           <w:tcPr>
-            <w:tcW w:w="3793" w:type="dxa"/>
+            <w:tcW w:w="3870" w:type="dxa"/>
           </w:tcPr>
           <w:p>
             <w:pPr>
@@ -1107,6 +1227,9 @@
               </w:pBdr>
               <w:spacing w:after="80"/>
               <w:rPr>
+                <w:rStyle w:val="Strong"/>
+                <w:b/>
+                <w:bCs w:val="0"/>
                 <w:color w:val="000000"/>
                 <w:sz w:val="16"/>
                 <w:szCs w:val="16"/>
@@ -1121,10 +1244,68 @@
               <w:t>GitHub</w:t>
             </w:r>
           </w:p>
+          <w:p>
+            <w:pPr>
+              <w:pStyle w:val="ListParagraph"/>
+              <w:numPr>
+                <w:ilvl w:val="0"/>
+                <w:numId w:val="14"/>
+              </w:numPr>
+              <w:pBdr>
+                <w:top w:val="nil"/>
+                <w:left w:val="nil"/>
+                <w:bottom w:val="nil"/>
+                <w:right w:val="nil"/>
+                <w:between w:val="nil"/>
+              </w:pBdr>
+              <w:spacing w:after="80"/>
+              <w:rPr>
+                <w:color w:val="000000"/>
+                <w:sz w:val="12"/>
+                <w:szCs w:val="12"/>
+              </w:rPr>
+            </w:pPr>
+            <w:r>
+              <w:rPr>
+                <w:sz w:val="16"/>
+                <w:szCs w:val="16"/>
+              </w:rPr>
+              <w:t>MVC Architecture</w:t>
+            </w:r>
+          </w:p>
+          <w:p>
+            <w:pPr>
+              <w:pStyle w:val="ListParagraph"/>
+              <w:numPr>
+                <w:ilvl w:val="0"/>
+                <w:numId w:val="14"/>
+              </w:numPr>
+              <w:pBdr>
+                <w:top w:val="nil"/>
+                <w:left w:val="nil"/>
+                <w:bottom w:val="nil"/>
+                <w:right w:val="nil"/>
+                <w:between w:val="nil"/>
+              </w:pBdr>
+              <w:spacing w:after="80"/>
+              <w:rPr>
+                <w:color w:val="000000"/>
+                <w:sz w:val="16"/>
+                <w:szCs w:val="16"/>
+              </w:rPr>
+            </w:pPr>
+            <w:r>
+              <w:rPr>
+                <w:sz w:val="16"/>
+                <w:szCs w:val="16"/>
+              </w:rPr>
+              <w:t>Authentication &amp; Authorization</w:t>
+            </w:r>
+          </w:p>
         </w:tc>
         <w:tc>
           <w:tcPr>
-            <w:tcW w:w="2186" w:type="dxa"/>
+            <w:tcW w:w="1826" w:type="dxa"/>
           </w:tcPr>
           <w:p>
             <w:pPr>
@@ -1164,7 +1345,7 @@
               </w:pBdr>
               <w:spacing w:after="80"/>
               <w:rPr>
-                <w:rFonts w:ascii="Arial" w:eastAsia="Arial" w:hAnsi="Arial" w:cs="Arial"/>
+                <w:rFonts w:asciiTheme="majorHAnsi" w:eastAsia="Arial" w:hAnsiTheme="majorHAnsi" w:cs="Arial"/>
                 <w:color w:val="000000"/>
                 <w:sz w:val="16"/>
                 <w:szCs w:val="16"/>
@@ -1173,7 +1354,7 @@
             <w:proofErr w:type="gramStart"/>
             <w:r>
               <w:rPr>
-                <w:rFonts w:ascii="Arial" w:eastAsia="Arial" w:hAnsi="Arial" w:cs="Arial"/>
+                <w:rFonts w:asciiTheme="majorHAnsi" w:eastAsia="Arial" w:hAnsiTheme="majorHAnsi" w:cs="Arial"/>
                 <w:color w:val="000000"/>
                 <w:sz w:val="16"/>
                 <w:szCs w:val="16"/>
@@ -1183,7 +1364,7 @@
             <w:proofErr w:type="gramEnd"/>
             <w:r>
               <w:rPr>
-                <w:rFonts w:ascii="Arial" w:eastAsia="Arial" w:hAnsi="Arial" w:cs="Arial"/>
+                <w:rFonts w:asciiTheme="majorHAnsi" w:eastAsia="Arial" w:hAnsiTheme="majorHAnsi" w:cs="Arial"/>
                 <w:color w:val="000000"/>
                 <w:sz w:val="16"/>
                 <w:szCs w:val="16"/>
@@ -1210,7 +1391,7 @@
             </w:pPr>
             <w:r>
               <w:rPr>
-                <w:rFonts w:ascii="Arial" w:eastAsia="Arial" w:hAnsi="Arial" w:cs="Arial"/>
+                <w:rFonts w:asciiTheme="majorHAnsi" w:eastAsia="Arial" w:hAnsiTheme="majorHAnsi" w:cs="Arial"/>
                 <w:color w:val="000000"/>
                 <w:sz w:val="16"/>
                 <w:szCs w:val="16"/>
@@ -1289,7 +1470,7 @@
               </wp:inline>
             </w:drawing>
           </mc:Choice>
-          <mc:Fallback xmlns:cr="http://schemas.microsoft.com/office/comments/2020/reactions" xmlns="http://schemas.microsoft.com/office/tasks/2019/documenttasks" xmlns:w16cex="http://schemas.microsoft.com/office/word/2018/wordml/cex" xmlns:w16="http://schemas.microsoft.com/office/word/2018/wordml" xmlns:dgm="http://schemas.openxmlformats.org/drawingml/2006/diagram" xmlns:lc="http://schemas.openxmlformats.org/drawingml/2006/lockedCanvas" xmlns:c="http://schemas.openxmlformats.org/drawingml/2006/chart" xmlns:pic="http://schemas.openxmlformats.org/drawingml/2006/picture" xmlns:a="http://schemas.openxmlformats.org/drawingml/2006/main" xmlns:sl="http://schemas.openxmlformats.org/schemaLibrary/2006/main">
+          <mc:Fallback xmlns:sl="http://schemas.openxmlformats.org/schemaLibrary/2006/main" xmlns:a="http://schemas.openxmlformats.org/drawingml/2006/main" xmlns:pic="http://schemas.openxmlformats.org/drawingml/2006/picture" xmlns:c="http://schemas.openxmlformats.org/drawingml/2006/chart" xmlns:lc="http://schemas.openxmlformats.org/drawingml/2006/lockedCanvas" xmlns:dgm="http://schemas.openxmlformats.org/drawingml/2006/diagram" xmlns:w16="http://schemas.microsoft.com/office/word/2018/wordml" xmlns:w16cex="http://schemas.microsoft.com/office/word/2018/wordml/cex" xmlns="http://schemas.microsoft.com/office/tasks/2019/documenttasks" xmlns:cr="http://schemas.microsoft.com/office/comments/2020/reactions">
             <w:drawing>
               <wp:inline distB="0" distT="0" distL="0" distR="0">
                 <wp:extent cx="0" cy="12700"/>
@@ -1370,6 +1551,7 @@
         <w:rPr>
           <w:sz w:val="18"/>
           <w:szCs w:val="18"/>
+          <w:rtl/>
         </w:rPr>
       </w:pPr>
       <w:r>
@@ -1402,6 +1584,57 @@
           <w:szCs w:val="18"/>
         </w:rPr>
         <w:t>, Egypt</w:t>
+      </w:r>
+    </w:p>
+    <w:p>
+      <w:pPr>
+        <w:pStyle w:val="Heading2"/>
+        <w:rPr>
+          <w:rFonts w:asciiTheme="majorHAnsi" w:hAnsiTheme="majorHAnsi"/>
+          <w:color w:val="auto"/>
+        </w:rPr>
+      </w:pPr>
+      <w:r>
+        <w:rPr>
+          <w:rStyle w:val="Strong"/>
+          <w:rFonts w:asciiTheme="majorHAnsi" w:hAnsiTheme="majorHAnsi"/>
+          <w:b/>
+          <w:bCs w:val="0"/>
+        </w:rPr>
+        <w:t>Certifications</w:t>
+      </w:r>
+    </w:p>
+    <w:p>
+      <w:pPr>
+        <w:pStyle w:val="NormalWeb"/>
+        <w:numPr>
+          <w:ilvl w:val="0"/>
+          <w:numId w:val="16"/>
+        </w:numPr>
+        <w:spacing w:before="100" w:beforeAutospacing="1" w:after="100" w:afterAutospacing="1"/>
+        <w:rPr>
+          <w:rFonts w:ascii="Segoe UI Semibold" w:hAnsi="Segoe UI Semibold" w:cs="Segoe UI Semibold"/>
+          <w:sz w:val="18"/>
+          <w:szCs w:val="18"/>
+        </w:rPr>
+      </w:pPr>
+      <w:r>
+        <w:rPr>
+          <w:rStyle w:val="Strong"/>
+          <w:rFonts w:ascii="Segoe UI Semibold" w:hAnsi="Segoe UI Semibold" w:cs="Segoe UI Semibold"/>
+          <w:sz w:val="18"/>
+          <w:szCs w:val="18"/>
+        </w:rPr>
+        <w:t>Cisco Hardware Diploma</w:t>
+      </w:r>
+      <w:r>
+        <w:rPr>
+          <w:rFonts w:ascii="Segoe UI Semibold" w:hAnsi="Segoe UI Semibold" w:cs="Segoe UI Semibold"/>
+          <w:sz w:val="18"/>
+          <w:szCs w:val="18"/>
+        </w:rPr>
+        <w:br/>
+        <w:t>Cisco Networking Academy</w:t>
       </w:r>
     </w:p>
     <w:p>
@@ -1464,7 +1697,7 @@
               </wp:inline>
             </w:drawing>
           </mc:Choice>
-          <mc:Fallback xmlns:cr="http://schemas.microsoft.com/office/comments/2020/reactions" xmlns="http://schemas.microsoft.com/office/tasks/2019/documenttasks" xmlns:w16cex="http://schemas.microsoft.com/office/word/2018/wordml/cex" xmlns:w16="http://schemas.microsoft.com/office/word/2018/wordml" xmlns:dgm="http://schemas.openxmlformats.org/drawingml/2006/diagram" xmlns:lc="http://schemas.openxmlformats.org/drawingml/2006/lockedCanvas" xmlns:c="http://schemas.openxmlformats.org/drawingml/2006/chart" xmlns:pic="http://schemas.openxmlformats.org/drawingml/2006/picture" xmlns:a="http://schemas.openxmlformats.org/drawingml/2006/main" xmlns:sl="http://schemas.openxmlformats.org/schemaLibrary/2006/main">
+          <mc:Fallback xmlns:sl="http://schemas.openxmlformats.org/schemaLibrary/2006/main" xmlns:a="http://schemas.openxmlformats.org/drawingml/2006/main" xmlns:pic="http://schemas.openxmlformats.org/drawingml/2006/picture" xmlns:c="http://schemas.openxmlformats.org/drawingml/2006/chart" xmlns:lc="http://schemas.openxmlformats.org/drawingml/2006/lockedCanvas" xmlns:dgm="http://schemas.openxmlformats.org/drawingml/2006/diagram" xmlns:w16="http://schemas.microsoft.com/office/word/2018/wordml" xmlns:w16cex="http://schemas.microsoft.com/office/word/2018/wordml/cex" xmlns="http://schemas.microsoft.com/office/tasks/2019/documenttasks" xmlns:cr="http://schemas.microsoft.com/office/comments/2020/reactions">
             <w:drawing>
               <wp:inline distB="0" distT="0" distL="0" distR="0">
                 <wp:extent cx="0" cy="12700"/>
@@ -1555,10 +1788,11 @@
       <w:pPr>
         <w:pStyle w:val="NormalWeb"/>
         <w:rPr>
+          <w:rStyle w:val="Hyperlink"/>
           <w:rFonts w:ascii="Segoe UI Semibold" w:hAnsi="Segoe UI Semibold" w:cs="Segoe UI Semibold"/>
-          <w:color w:val="auto"/>
           <w:sz w:val="18"/>
           <w:szCs w:val="18"/>
+          <w:rtl/>
         </w:rPr>
       </w:pPr>
       <w:r>
@@ -1609,10 +1843,431 @@
     </w:p>
     <w:p>
       <w:pPr>
+        <w:pStyle w:val="Heading3"/>
+        <w:spacing w:line="276" w:lineRule="auto"/>
+        <w:rPr>
+          <w:sz w:val="20"/>
+          <w:szCs w:val="20"/>
+        </w:rPr>
+      </w:pPr>
+      <w:r>
+        <w:rPr>
+          <w:rStyle w:val="Strong"/>
+          <w:b/>
+          <w:bCs w:val="0"/>
+          <w:sz w:val="20"/>
+          <w:szCs w:val="20"/>
+        </w:rPr>
+        <w:t>Vegetables &amp; Products Website</w:t>
+      </w:r>
+      <w:r>
+        <w:rPr>
+          <w:sz w:val="20"/>
+          <w:szCs w:val="20"/>
+        </w:rPr>
+        <w:t xml:space="preserve"> </w:t>
+      </w:r>
+      <w:r>
+        <w:rPr>
+          <w:rStyle w:val="Emphasis"/>
+          <w:sz w:val="20"/>
+          <w:szCs w:val="20"/>
+        </w:rPr>
+        <w:t>(HTML, CSS, Bootstrap, JavaScript)</w:t>
+      </w:r>
+      <w:r>
+        <w:rPr>
+          <w:sz w:val="20"/>
+          <w:szCs w:val="20"/>
+        </w:rPr>
+        <w:t xml:space="preserve"> — 2025</w:t>
+      </w:r>
+      <w:r>
+        <w:rPr>
+          <w:sz w:val="20"/>
+          <w:szCs w:val="20"/>
+        </w:rPr>
+        <w:t xml:space="preserve"> </w:t>
+      </w:r>
+    </w:p>
+    <w:p>
+      <w:pPr>
+        <w:rPr>
+          <w:rFonts w:ascii="Segoe UI Semibold" w:hAnsi="Segoe UI Semibold" w:cs="Segoe UI Semibold"/>
+          <w:b/>
+          <w:bCs/>
+        </w:rPr>
+      </w:pPr>
+      <w:hyperlink r:id="rId16" w:tgtFrame="_new" w:history="1">
+        <w:r>
+          <w:rPr>
+            <w:rStyle w:val="Hyperlink"/>
+            <w:rFonts w:ascii="Segoe UI Semibold" w:hAnsi="Segoe UI Semibold" w:cs="Segoe UI Semibold"/>
+            <w:sz w:val="18"/>
+            <w:szCs w:val="18"/>
+          </w:rPr>
+          <w:t>View Project</w:t>
+        </w:r>
+      </w:hyperlink>
+    </w:p>
+    <w:p>
+      <w:pPr>
+        <w:pStyle w:val="NormalWeb"/>
+        <w:numPr>
+          <w:ilvl w:val="0"/>
+          <w:numId w:val="17"/>
+        </w:numPr>
+        <w:spacing w:before="100" w:beforeAutospacing="1" w:after="100" w:afterAutospacing="1"/>
+        <w:rPr>
+          <w:rFonts w:ascii="Segoe UI Semibold" w:hAnsi="Segoe UI Semibold" w:cs="Segoe UI Semibold"/>
+          <w:sz w:val="18"/>
+          <w:szCs w:val="18"/>
+        </w:rPr>
+      </w:pPr>
+      <w:r>
+        <w:rPr>
+          <w:rFonts w:ascii="Segoe UI Semibold" w:hAnsi="Segoe UI Semibold" w:cs="Segoe UI Semibold"/>
+          <w:sz w:val="18"/>
+          <w:szCs w:val="18"/>
+        </w:rPr>
+        <w:t>Built a responsive product website for displaying vegetables and items.</w:t>
+      </w:r>
+    </w:p>
+    <w:p>
+      <w:pPr>
+        <w:pStyle w:val="NormalWeb"/>
+        <w:numPr>
+          <w:ilvl w:val="0"/>
+          <w:numId w:val="17"/>
+        </w:numPr>
+        <w:spacing w:before="100" w:beforeAutospacing="1" w:after="100" w:afterAutospacing="1"/>
+        <w:rPr>
+          <w:rFonts w:ascii="Segoe UI Semibold" w:hAnsi="Segoe UI Semibold" w:cs="Segoe UI Semibold"/>
+          <w:sz w:val="18"/>
+          <w:szCs w:val="18"/>
+        </w:rPr>
+      </w:pPr>
+      <w:r>
+        <w:rPr>
+          <w:rFonts w:ascii="Segoe UI Semibold" w:hAnsi="Segoe UI Semibold" w:cs="Segoe UI Semibold"/>
+          <w:sz w:val="18"/>
+          <w:szCs w:val="18"/>
+        </w:rPr>
+        <w:t>Implemented interactive UI using JavaScript.</w:t>
+      </w:r>
+    </w:p>
+    <w:p>
+      <w:pPr>
+        <w:pStyle w:val="NormalWeb"/>
+        <w:numPr>
+          <w:ilvl w:val="0"/>
+          <w:numId w:val="17"/>
+        </w:numPr>
+        <w:spacing w:before="100" w:beforeAutospacing="1" w:after="100" w:afterAutospacing="1"/>
+        <w:rPr>
+          <w:rFonts w:ascii="Segoe UI Semibold" w:hAnsi="Segoe UI Semibold" w:cs="Segoe UI Semibold"/>
+          <w:sz w:val="18"/>
+          <w:szCs w:val="18"/>
+        </w:rPr>
+      </w:pPr>
+      <w:r>
+        <w:rPr>
+          <w:rFonts w:ascii="Segoe UI Semibold" w:hAnsi="Segoe UI Semibold" w:cs="Segoe UI Semibold"/>
+          <w:sz w:val="18"/>
+          <w:szCs w:val="18"/>
+        </w:rPr>
+        <w:t>Designed mobile-friendly layouts using Bootstrap.</w:t>
+      </w:r>
+      <w:r>
+        <w:rPr>
+          <w:rFonts w:ascii="Segoe UI Semibold" w:hAnsi="Segoe UI Semibold" w:cs="Segoe UI Semibold"/>
+          <w:sz w:val="18"/>
+          <w:szCs w:val="18"/>
+        </w:rPr>
+        <w:t xml:space="preserve"> </w:t>
+      </w:r>
+    </w:p>
+    <w:p>
+      <w:pPr>
+        <w:pStyle w:val="Heading3"/>
+        <w:rPr>
+          <w:color w:val="auto"/>
+          <w:sz w:val="20"/>
+          <w:szCs w:val="20"/>
+        </w:rPr>
+      </w:pPr>
+      <w:r>
+        <w:rPr>
+          <w:rStyle w:val="Strong"/>
+          <w:b/>
+          <w:bCs w:val="0"/>
+          <w:sz w:val="20"/>
+          <w:szCs w:val="20"/>
+        </w:rPr>
+        <w:lastRenderedPageBreak/>
+        <w:t>Full E-Commerce Website</w:t>
+      </w:r>
+      <w:r>
+        <w:rPr>
+          <w:sz w:val="20"/>
+          <w:szCs w:val="20"/>
+        </w:rPr>
+        <w:t xml:space="preserve"> </w:t>
+      </w:r>
+      <w:r>
+        <w:rPr>
+          <w:rStyle w:val="Emphasis"/>
+          <w:sz w:val="20"/>
+          <w:szCs w:val="20"/>
+        </w:rPr>
+        <w:t>(Laravel, Bootstrap, MySQL)</w:t>
+      </w:r>
+      <w:r>
+        <w:rPr>
+          <w:sz w:val="20"/>
+          <w:szCs w:val="20"/>
+        </w:rPr>
+        <w:t xml:space="preserve"> — 2025</w:t>
+      </w:r>
+    </w:p>
+    <w:p>
+      <w:pPr>
+        <w:pStyle w:val="NormalWeb"/>
+        <w:numPr>
+          <w:ilvl w:val="0"/>
+          <w:numId w:val="19"/>
+        </w:numPr>
+        <w:spacing w:before="100" w:beforeAutospacing="1" w:after="100" w:afterAutospacing="1"/>
+        <w:rPr>
+          <w:rFonts w:ascii="Segoe UI Semibold" w:hAnsi="Segoe UI Semibold" w:cs="Segoe UI Semibold"/>
+          <w:sz w:val="18"/>
+          <w:szCs w:val="18"/>
+        </w:rPr>
+      </w:pPr>
+      <w:r>
+        <w:rPr>
+          <w:rFonts w:ascii="Segoe UI Semibold" w:hAnsi="Segoe UI Semibold" w:cs="Segoe UI Semibold"/>
+          <w:sz w:val="18"/>
+          <w:szCs w:val="18"/>
+        </w:rPr>
+        <w:t xml:space="preserve">Developed a </w:t>
+      </w:r>
+      <w:r>
+        <w:rPr>
+          <w:rStyle w:val="Strong"/>
+          <w:rFonts w:ascii="Segoe UI Semibold" w:hAnsi="Segoe UI Semibold" w:cs="Segoe UI Semibold"/>
+          <w:sz w:val="18"/>
+          <w:szCs w:val="18"/>
+        </w:rPr>
+        <w:t>complete e-commerce system</w:t>
+      </w:r>
+      <w:r>
+        <w:rPr>
+          <w:rFonts w:ascii="Segoe UI Semibold" w:hAnsi="Segoe UI Semibold" w:cs="Segoe UI Semibold"/>
+          <w:sz w:val="18"/>
+          <w:szCs w:val="18"/>
+        </w:rPr>
+        <w:t xml:space="preserve"> using Laravel (MVC).</w:t>
+      </w:r>
+    </w:p>
+    <w:p>
+      <w:pPr>
+        <w:pStyle w:val="NormalWeb"/>
+        <w:numPr>
+          <w:ilvl w:val="0"/>
+          <w:numId w:val="19"/>
+        </w:numPr>
+        <w:spacing w:before="100" w:beforeAutospacing="1" w:after="100" w:afterAutospacing="1"/>
+        <w:rPr>
+          <w:rFonts w:ascii="Segoe UI Semibold" w:hAnsi="Segoe UI Semibold" w:cs="Segoe UI Semibold"/>
+          <w:sz w:val="18"/>
+          <w:szCs w:val="18"/>
+        </w:rPr>
+      </w:pPr>
+      <w:r>
+        <w:rPr>
+          <w:rFonts w:ascii="Segoe UI Semibold" w:hAnsi="Segoe UI Semibold" w:cs="Segoe UI Semibold"/>
+          <w:sz w:val="18"/>
+          <w:szCs w:val="18"/>
+        </w:rPr>
+        <w:t>Designed responsive UI using Bootstrap.</w:t>
+      </w:r>
+    </w:p>
+    <w:p>
+      <w:pPr>
+        <w:pStyle w:val="NormalWeb"/>
+        <w:numPr>
+          <w:ilvl w:val="0"/>
+          <w:numId w:val="19"/>
+        </w:numPr>
+        <w:spacing w:before="100" w:beforeAutospacing="1" w:after="100" w:afterAutospacing="1"/>
+        <w:rPr>
+          <w:rFonts w:ascii="Segoe UI Semibold" w:hAnsi="Segoe UI Semibold" w:cs="Segoe UI Semibold"/>
+          <w:sz w:val="18"/>
+          <w:szCs w:val="18"/>
+        </w:rPr>
+      </w:pPr>
+      <w:r>
+        <w:rPr>
+          <w:rFonts w:ascii="Segoe UI Semibold" w:hAnsi="Segoe UI Semibold" w:cs="Segoe UI Semibold"/>
+          <w:sz w:val="18"/>
+          <w:szCs w:val="18"/>
+        </w:rPr>
+        <w:t xml:space="preserve">Implemented full </w:t>
+      </w:r>
+      <w:r>
+        <w:rPr>
+          <w:rStyle w:val="Strong"/>
+          <w:rFonts w:ascii="Segoe UI Semibold" w:hAnsi="Segoe UI Semibold" w:cs="Segoe UI Semibold"/>
+          <w:sz w:val="18"/>
+          <w:szCs w:val="18"/>
+        </w:rPr>
+        <w:t>CRUD operations</w:t>
+      </w:r>
+      <w:r>
+        <w:rPr>
+          <w:rFonts w:ascii="Segoe UI Semibold" w:hAnsi="Segoe UI Semibold" w:cs="Segoe UI Semibold"/>
+          <w:sz w:val="18"/>
+          <w:szCs w:val="18"/>
+        </w:rPr>
+        <w:t xml:space="preserve"> and database relationships.</w:t>
+      </w:r>
+    </w:p>
+    <w:p>
+      <w:pPr>
+        <w:pStyle w:val="NormalWeb"/>
+        <w:numPr>
+          <w:ilvl w:val="0"/>
+          <w:numId w:val="19"/>
+        </w:numPr>
+        <w:spacing w:before="100" w:beforeAutospacing="1" w:after="100" w:afterAutospacing="1"/>
+        <w:rPr>
+          <w:rFonts w:ascii="Segoe UI Semibold" w:hAnsi="Segoe UI Semibold" w:cs="Segoe UI Semibold"/>
+          <w:sz w:val="18"/>
+          <w:szCs w:val="18"/>
+        </w:rPr>
+      </w:pPr>
+      <w:r>
+        <w:rPr>
+          <w:rFonts w:ascii="Segoe UI Semibold" w:hAnsi="Segoe UI Semibold" w:cs="Segoe UI Semibold"/>
+          <w:sz w:val="18"/>
+          <w:szCs w:val="18"/>
+        </w:rPr>
+        <w:t xml:space="preserve">Built an </w:t>
+      </w:r>
+      <w:r>
+        <w:rPr>
+          <w:rStyle w:val="Strong"/>
+          <w:rFonts w:ascii="Segoe UI Semibold" w:hAnsi="Segoe UI Semibold" w:cs="Segoe UI Semibold"/>
+          <w:sz w:val="18"/>
+          <w:szCs w:val="18"/>
+        </w:rPr>
+        <w:t>Admin Dashboard</w:t>
+      </w:r>
+      <w:r>
+        <w:rPr>
+          <w:rFonts w:ascii="Segoe UI Semibold" w:hAnsi="Segoe UI Semibold" w:cs="Segoe UI Semibold"/>
+          <w:sz w:val="18"/>
+          <w:szCs w:val="18"/>
+        </w:rPr>
+        <w:t xml:space="preserve"> for managing products, users, and orders.</w:t>
+      </w:r>
+    </w:p>
+    <w:p>
+      <w:pPr>
+        <w:pStyle w:val="NormalWeb"/>
+        <w:numPr>
+          <w:ilvl w:val="0"/>
+          <w:numId w:val="19"/>
+        </w:numPr>
+        <w:spacing w:before="100" w:beforeAutospacing="1" w:after="100" w:afterAutospacing="1"/>
+        <w:rPr>
+          <w:rFonts w:ascii="Segoe UI Semibold" w:hAnsi="Segoe UI Semibold" w:cs="Segoe UI Semibold"/>
+          <w:sz w:val="18"/>
+          <w:szCs w:val="18"/>
+        </w:rPr>
+      </w:pPr>
+      <w:r>
+        <w:rPr>
+          <w:rFonts w:ascii="Segoe UI Semibold" w:hAnsi="Segoe UI Semibold" w:cs="Segoe UI Semibold"/>
+          <w:sz w:val="18"/>
+          <w:szCs w:val="18"/>
+        </w:rPr>
+        <w:t>Integrated authentication, validation, and dynamic data handling.</w:t>
+      </w:r>
+    </w:p>
+    <w:p>
+      <w:pPr>
+        <w:pStyle w:val="NormalWeb"/>
+        <w:rPr>
+          <w:rFonts w:ascii="Segoe UI Semibold" w:hAnsi="Segoe UI Semibold" w:cs="Segoe UI Semibold"/>
+          <w:sz w:val="20"/>
+          <w:szCs w:val="20"/>
+        </w:rPr>
+      </w:pPr>
+      <w:r>
+        <w:rPr>
+          <w:rFonts w:ascii="Segoe UI Semibold" w:hAnsi="Segoe UI Semibold" w:cs="Segoe UI Semibold"/>
+          <w:sz w:val="20"/>
+          <w:szCs w:val="20"/>
+        </w:rPr>
+        <w:t xml:space="preserve">GitHub </w:t>
+      </w:r>
+      <w:proofErr w:type="gramStart"/>
+      <w:r>
+        <w:rPr>
+          <w:rFonts w:ascii="Segoe UI Semibold" w:hAnsi="Segoe UI Semibold" w:cs="Segoe UI Semibold"/>
+          <w:sz w:val="20"/>
+          <w:szCs w:val="20"/>
+        </w:rPr>
+        <w:t>Repository</w:t>
+      </w:r>
+      <w:r>
+        <w:rPr>
+          <w:rFonts w:ascii="Segoe UI Semibold" w:hAnsi="Segoe UI Semibold" w:cs="Segoe UI Semibold"/>
+          <w:sz w:val="20"/>
+          <w:szCs w:val="20"/>
+        </w:rPr>
+        <w:t xml:space="preserve"> </w:t>
+      </w:r>
+      <w:r>
+        <w:rPr>
+          <w:rFonts w:ascii="Segoe UI Semibold" w:hAnsi="Segoe UI Semibold" w:cs="Segoe UI Semibold"/>
+          <w:sz w:val="20"/>
+          <w:szCs w:val="20"/>
+        </w:rPr>
+        <w:t>:</w:t>
+      </w:r>
+      <w:proofErr w:type="gramEnd"/>
+      <w:r>
+        <w:rPr>
+          <w:rFonts w:ascii="Segoe UI Semibold" w:hAnsi="Segoe UI Semibold" w:cs="Segoe UI Semibold"/>
+          <w:sz w:val="20"/>
+          <w:szCs w:val="20"/>
+        </w:rPr>
+        <w:br/>
+      </w:r>
+      <w:hyperlink r:id="rId17" w:tgtFrame="_new" w:history="1">
+        <w:r>
+          <w:rPr>
+            <w:rStyle w:val="Hyperlink"/>
+            <w:rFonts w:ascii="Segoe UI Semibold" w:hAnsi="Segoe UI Semibold" w:cs="Segoe UI Semibold"/>
+            <w:sz w:val="20"/>
+            <w:szCs w:val="20"/>
+          </w:rPr>
+          <w:t>GitHub</w:t>
+        </w:r>
+      </w:hyperlink>
+    </w:p>
+    <w:p>
+      <w:pPr>
         <w:pStyle w:val="Heading1"/>
         <w:rPr>
+          <w:rFonts w:hint="cs"/>
           <w:sz w:val="22"/>
           <w:szCs w:val="30"/>
+          <w:rtl/>
+          <w:lang w:bidi="ar-EG"/>
         </w:rPr>
       </w:pPr>
       <w:r>
@@ -1622,6 +2277,8 @@
         </w:rPr>
         <w:t>Experience</w:t>
       </w:r>
+      <w:bookmarkStart w:id="0" w:name="_GoBack"/>
+      <w:bookmarkEnd w:id="0"/>
     </w:p>
     <w:p>
       <w:pPr>
@@ -1674,7 +2331,7 @@
               </wp:inline>
             </w:drawing>
           </mc:Choice>
-          <mc:Fallback xmlns:cr="http://schemas.microsoft.com/office/comments/2020/reactions" xmlns="http://schemas.microsoft.com/office/tasks/2019/documenttasks" xmlns:w16cex="http://schemas.microsoft.com/office/word/2018/wordml/cex" xmlns:w16="http://schemas.microsoft.com/office/word/2018/wordml" xmlns:dgm="http://schemas.openxmlformats.org/drawingml/2006/diagram" xmlns:lc="http://schemas.openxmlformats.org/drawingml/2006/lockedCanvas" xmlns:c="http://schemas.openxmlformats.org/drawingml/2006/chart" xmlns:pic="http://schemas.openxmlformats.org/drawingml/2006/picture" xmlns:a="http://schemas.openxmlformats.org/drawingml/2006/main" xmlns:sl="http://schemas.openxmlformats.org/schemaLibrary/2006/main">
+          <mc:Fallback xmlns:sl="http://schemas.openxmlformats.org/schemaLibrary/2006/main" xmlns:a="http://schemas.openxmlformats.org/drawingml/2006/main" xmlns:pic="http://schemas.openxmlformats.org/drawingml/2006/picture" xmlns:c="http://schemas.openxmlformats.org/drawingml/2006/chart" xmlns:lc="http://schemas.openxmlformats.org/drawingml/2006/lockedCanvas" xmlns:dgm="http://schemas.openxmlformats.org/drawingml/2006/diagram" xmlns:w16="http://schemas.microsoft.com/office/word/2018/wordml" xmlns:w16cex="http://schemas.microsoft.com/office/word/2018/wordml/cex" xmlns="http://schemas.microsoft.com/office/tasks/2019/documenttasks" xmlns:cr="http://schemas.microsoft.com/office/comments/2020/reactions">
             <w:drawing>
               <wp:inline distB="0" distT="0" distL="0" distR="0">
                 <wp:extent cx="0" cy="12700"/>
@@ -1688,7 +2345,7 @@
                         <pic:cNvPicPr preferRelativeResize="0"/>
                       </pic:nvPicPr>
                       <pic:blipFill>
-                        <a:blip r:embed="rId16"/>
+                        <a:blip r:embed="rId18"/>
                         <a:srcRect/>
                         <a:stretch>
                           <a:fillRect/>
@@ -1710,21 +2367,40 @@
           </mc:Fallback>
         </mc:AlternateContent>
       </w:r>
-    </w:p>
-    <w:p>
-      <w:pPr>
-        <w:pStyle w:val="Heading2"/>
-        <w:rPr>
-          <w:sz w:val="18"/>
-          <w:szCs w:val="24"/>
-        </w:rPr>
-      </w:pPr>
       <w:r>
         <w:rPr>
           <w:sz w:val="18"/>
           <w:szCs w:val="24"/>
         </w:rPr>
-        <w:t xml:space="preserve">Code Academy </w:t>
+        <w:t>Code Academy</w:t>
+      </w:r>
+      <w:r>
+        <w:rPr>
+          <w:sz w:val="18"/>
+          <w:szCs w:val="24"/>
+        </w:rPr>
+        <w:t xml:space="preserve"> |</w:t>
+      </w:r>
+      <w:r>
+        <w:rPr>
+          <w:sz w:val="18"/>
+          <w:szCs w:val="24"/>
+        </w:rPr>
+        <w:t xml:space="preserve"> </w:t>
+      </w:r>
+      <w:r>
+        <w:rPr>
+          <w:sz w:val="18"/>
+          <w:szCs w:val="18"/>
+        </w:rPr>
+        <w:t>Syntax Academy</w:t>
+      </w:r>
+      <w:r>
+        <w:rPr>
+          <w:sz w:val="16"/>
+          <w:szCs w:val="22"/>
+        </w:rPr>
+        <w:t xml:space="preserve"> </w:t>
       </w:r>
       <w:r>
         <w:rPr>
@@ -1751,6 +2427,7 @@
         <w:rPr>
           <w:sz w:val="18"/>
           <w:szCs w:val="24"/>
+          <w:rtl/>
         </w:rPr>
         <w:tab/>
       </w:r>
@@ -1778,6 +2455,10 @@
     </w:p>
     <w:p>
       <w:pPr>
+        <w:numPr>
+          <w:ilvl w:val="0"/>
+          <w:numId w:val="18"/>
+        </w:numPr>
         <w:spacing w:before="100" w:beforeAutospacing="1" w:after="100" w:afterAutospacing="1"/>
         <w:rPr>
           <w:rFonts w:ascii="Segoe UI Semibold" w:eastAsia="Times New Roman" w:hAnsi="Segoe UI Semibold" w:cs="Segoe UI Semibold"/>
@@ -1793,7 +2474,51 @@
           <w:sz w:val="18"/>
           <w:szCs w:val="18"/>
         </w:rPr>
-        <w:t xml:space="preserve">Taught basic programming </w:t>
+        <w:t xml:space="preserve">Taught </w:t>
+      </w:r>
+      <w:r>
+        <w:rPr>
+          <w:rFonts w:ascii="Segoe UI Semibold" w:eastAsia="Times New Roman" w:hAnsi="Segoe UI Semibold" w:cs="Segoe UI Semibold"/>
+          <w:b/>
+          <w:bCs/>
+          <w:color w:val="auto"/>
+          <w:sz w:val="18"/>
+          <w:szCs w:val="18"/>
+        </w:rPr>
+        <w:t>HTML, CSS, JavaScript, and basic programming concepts</w:t>
+      </w:r>
+      <w:r>
+        <w:rPr>
+          <w:rFonts w:ascii="Segoe UI Semibold" w:eastAsia="Times New Roman" w:hAnsi="Segoe UI Semibold" w:cs="Segoe UI Semibold"/>
+          <w:color w:val="auto"/>
+          <w:sz w:val="18"/>
+          <w:szCs w:val="18"/>
+        </w:rPr>
+        <w:t>.</w:t>
+      </w:r>
+    </w:p>
+    <w:p>
+      <w:pPr>
+        <w:numPr>
+          <w:ilvl w:val="0"/>
+          <w:numId w:val="18"/>
+        </w:numPr>
+        <w:spacing w:before="100" w:beforeAutospacing="1" w:after="100" w:afterAutospacing="1"/>
+        <w:rPr>
+          <w:rFonts w:ascii="Segoe UI Semibold" w:eastAsia="Times New Roman" w:hAnsi="Segoe UI Semibold" w:cs="Segoe UI Semibold"/>
+          <w:color w:val="auto"/>
+          <w:sz w:val="18"/>
+          <w:szCs w:val="18"/>
+        </w:rPr>
+      </w:pPr>
+      <w:r>
+        <w:rPr>
+          <w:rFonts w:ascii="Segoe UI Semibold" w:eastAsia="Times New Roman" w:hAnsi="Segoe UI Semibold" w:cs="Segoe UI Semibold"/>
+          <w:color w:val="auto"/>
+          <w:sz w:val="18"/>
+          <w:szCs w:val="18"/>
+        </w:rPr>
+        <w:t xml:space="preserve">Helped students build </w:t>
       </w:r>
       <w:proofErr w:type="gramStart"/>
       <w:r>
@@ -1803,17 +2528,7 @@
           <w:sz w:val="18"/>
           <w:szCs w:val="18"/>
         </w:rPr>
-        <w:t>lessons.</w:t>
-      </w:r>
-      <w:r>
-        <w:rPr>
-          <w:rFonts w:ascii="Segoe UI Semibold" w:eastAsia="Times New Roman" w:hAnsi="Segoe UI Semibold" w:cs="Segoe UI Semibold"/>
-          <w:color w:val="auto"/>
-          <w:sz w:val="18"/>
-          <w:szCs w:val="18"/>
-          <w:rtl/>
-        </w:rPr>
-        <w:softHyphen/>
+        <w:t>real</w:t>
       </w:r>
       <w:proofErr w:type="gramEnd"/>
       <w:r>
@@ -1822,20 +2537,24 @@
           <w:color w:val="auto"/>
           <w:sz w:val="18"/>
           <w:szCs w:val="18"/>
-          <w:rtl/>
         </w:rPr>
-        <w:softHyphen/>
+        <w:t xml:space="preserve"> mini-projects and websites.</w:t>
       </w:r>
-      <w:r>
+    </w:p>
+    <w:p>
+      <w:pPr>
+        <w:numPr>
+          <w:ilvl w:val="0"/>
+          <w:numId w:val="18"/>
+        </w:numPr>
+        <w:spacing w:before="100" w:beforeAutospacing="1" w:after="100" w:afterAutospacing="1"/>
         <w:rPr>
           <w:rFonts w:ascii="Segoe UI Semibold" w:eastAsia="Times New Roman" w:hAnsi="Segoe UI Semibold" w:cs="Segoe UI Semibold"/>
           <w:color w:val="auto"/>
           <w:sz w:val="18"/>
           <w:szCs w:val="18"/>
-          <w:rtl/>
         </w:rPr>
-        <w:softHyphen/>
-      </w:r>
+      </w:pPr>
       <w:r>
         <w:rPr>
           <w:rFonts w:ascii="Segoe UI Semibold" w:eastAsia="Times New Roman" w:hAnsi="Segoe UI Semibold" w:cs="Segoe UI Semibold"/>
@@ -1843,8 +2562,31 @@
           <w:sz w:val="18"/>
           <w:szCs w:val="18"/>
         </w:rPr>
-        <w:br/>
-        <w:t>Helped students with simple projects and exercises.</w:t>
+        <w:t>Explained concepts in a simple and practical way.</w:t>
+      </w:r>
+    </w:p>
+    <w:p>
+      <w:pPr>
+        <w:numPr>
+          <w:ilvl w:val="0"/>
+          <w:numId w:val="18"/>
+        </w:numPr>
+        <w:spacing w:before="100" w:beforeAutospacing="1" w:after="100" w:afterAutospacing="1"/>
+        <w:rPr>
+          <w:rFonts w:ascii="Segoe UI Semibold" w:eastAsia="Times New Roman" w:hAnsi="Segoe UI Semibold" w:cs="Segoe UI Semibold"/>
+          <w:color w:val="auto"/>
+          <w:sz w:val="18"/>
+          <w:szCs w:val="18"/>
+        </w:rPr>
+      </w:pPr>
+      <w:r>
+        <w:rPr>
+          <w:rFonts w:ascii="Segoe UI Semibold" w:eastAsia="Times New Roman" w:hAnsi="Segoe UI Semibold" w:cs="Segoe UI Semibold"/>
+          <w:color w:val="auto"/>
+          <w:sz w:val="18"/>
+          <w:szCs w:val="18"/>
+        </w:rPr>
+        <w:t>Supported students in problem-solving and debugging.</w:t>
       </w:r>
     </w:p>
     <w:p>
@@ -1915,7 +2657,7 @@
               </wp:inline>
             </w:drawing>
           </mc:Choice>
-          <mc:Fallback xmlns:cr="http://schemas.microsoft.com/office/comments/2020/reactions" xmlns="http://schemas.microsoft.com/office/tasks/2019/documenttasks" xmlns:w16cex="http://schemas.microsoft.com/office/word/2018/wordml/cex" xmlns:w16="http://schemas.microsoft.com/office/word/2018/wordml" xmlns:dgm="http://schemas.openxmlformats.org/drawingml/2006/diagram" xmlns:lc="http://schemas.openxmlformats.org/drawingml/2006/lockedCanvas" xmlns:c="http://schemas.openxmlformats.org/drawingml/2006/chart" xmlns:pic="http://schemas.openxmlformats.org/drawingml/2006/picture" xmlns:a="http://schemas.openxmlformats.org/drawingml/2006/main" xmlns:sl="http://schemas.openxmlformats.org/schemaLibrary/2006/main">
+          <mc:Fallback xmlns:sl="http://schemas.openxmlformats.org/schemaLibrary/2006/main" xmlns:a="http://schemas.openxmlformats.org/drawingml/2006/main" xmlns:pic="http://schemas.openxmlformats.org/drawingml/2006/picture" xmlns:c="http://schemas.openxmlformats.org/drawingml/2006/chart" xmlns:lc="http://schemas.openxmlformats.org/drawingml/2006/lockedCanvas" xmlns:dgm="http://schemas.openxmlformats.org/drawingml/2006/diagram" xmlns:w16="http://schemas.microsoft.com/office/word/2018/wordml" xmlns:w16cex="http://schemas.microsoft.com/office/word/2018/wordml/cex" xmlns="http://schemas.microsoft.com/office/tasks/2019/documenttasks" xmlns:cr="http://schemas.microsoft.com/office/comments/2020/reactions">
             <w:drawing>
               <wp:inline distB="0" distT="0" distL="0" distR="0">
                 <wp:extent cx="0" cy="12700"/>
@@ -1929,7 +2671,7 @@
                         <pic:cNvPicPr preferRelativeResize="0"/>
                       </pic:nvPicPr>
                       <pic:blipFill>
-                        <a:blip r:embed="rId17"/>
+                        <a:blip r:embed="rId19"/>
                         <a:srcRect/>
                         <a:stretch>
                           <a:fillRect/>
@@ -2091,12 +2833,12 @@
       </w:pPr>
     </w:p>
     <w:sectPr>
-      <w:headerReference w:type="even" r:id="rId18"/>
-      <w:headerReference w:type="default" r:id="rId19"/>
-      <w:footerReference w:type="even" r:id="rId20"/>
-      <w:footerReference w:type="default" r:id="rId21"/>
-      <w:headerReference w:type="first" r:id="rId22"/>
-      <w:footerReference w:type="first" r:id="rId23"/>
+      <w:headerReference w:type="even" r:id="rId20"/>
+      <w:headerReference w:type="default" r:id="rId21"/>
+      <w:footerReference w:type="even" r:id="rId22"/>
+      <w:footerReference w:type="default" r:id="rId23"/>
+      <w:headerReference w:type="first" r:id="rId24"/>
+      <w:footerReference w:type="first" r:id="rId25"/>
       <w:pgSz w:w="11906" w:h="16838"/>
       <w:pgMar w:top="907" w:right="1512" w:bottom="720" w:left="1368" w:header="576" w:footer="288" w:gutter="0"/>
       <w:pgNumType w:start="1"/>
@@ -2280,6 +3022,155 @@
 <file path=word/numbering.xml><?xml version="1.0" encoding="utf-8"?>
 <w:numbering xmlns:wpc="http://schemas.microsoft.com/office/word/2010/wordprocessingCanvas" xmlns:cx="http://schemas.microsoft.com/office/drawing/2014/chartex" xmlns:cx1="http://schemas.microsoft.com/office/drawing/2015/9/8/chartex" xmlns:cx2="http://schemas.microsoft.com/office/drawing/2015/10/21/chartex" xmlns:cx3="http://schemas.microsoft.com/office/drawing/2016/5/9/chartex" xmlns:cx4="http://schemas.microsoft.com/office/drawing/2016/5/10/chartex" xmlns:cx5="http://schemas.microsoft.com/office/drawing/2016/5/11/chartex" xmlns:cx6="http://schemas.microsoft.com/office/drawing/2016/5/12/chartex" xmlns:cx7="http://schemas.microsoft.com/office/drawing/2016/5/13/chartex" xmlns:cx8="http://schemas.microsoft.com/office/drawing/2016/5/14/chartex" xmlns:mc="http://schemas.openxmlformats.org/markup-compatibility/2006" xmlns:aink="http://schemas.microsoft.com/office/drawing/2016/ink" xmlns:am3d="http://schemas.microsoft.com/office/drawing/2017/model3d" xmlns:o="urn:schemas-microsoft-com:office:office" xmlns:r="http://schemas.openxmlformats.org/officeDocument/2006/relationships" xmlns:m="http://schemas.openxmlformats.org/officeDocument/2006/math" xmlns:v="urn:schemas-microsoft-com:vml" xmlns:wp14="http://schemas.microsoft.com/office/word/2010/wordprocessingDrawing" xmlns:wp="http://schemas.openxmlformats.org/drawingml/2006/wordprocessingDrawing" xmlns:w10="urn:schemas-microsoft-com:office:word" xmlns:w="http://schemas.openxmlformats.org/wordprocessingml/2006/main" xmlns:w14="http://schemas.microsoft.com/office/word/2010/wordml" xmlns:w15="http://schemas.microsoft.com/office/word/2012/wordml" xmlns:w16cid="http://schemas.microsoft.com/office/word/2016/wordml/cid" xmlns:w16se="http://schemas.microsoft.com/office/word/2015/wordml/symex" xmlns:wpg="http://schemas.microsoft.com/office/word/2010/wordprocessingGroup" xmlns:wpi="http://schemas.microsoft.com/office/word/2010/wordprocessingInk" xmlns:wne="http://schemas.microsoft.com/office/word/2006/wordml" xmlns:wps="http://schemas.microsoft.com/office/word/2010/wordprocessingShape" mc:Ignorable="w14 w15 w16se w16cid wp14">
   <w:abstractNum w:abstractNumId="0" w15:restartNumberingAfterBreak="0">
+    <w:nsid w:val="044B66B9"/>
+    <w:multiLevelType w:val="multilevel"/>
+    <w:tmpl w:val="3D680AC0"/>
+    <w:lvl w:ilvl="0">
+      <w:start w:val="1"/>
+      <w:numFmt w:val="bullet"/>
+      <w:lvlText w:val=""/>
+      <w:lvlJc w:val="left"/>
+      <w:pPr>
+        <w:tabs>
+          <w:tab w:val="num" w:pos="720"/>
+        </w:tabs>
+        <w:ind w:left="720" w:hanging="360"/>
+      </w:pPr>
+      <w:rPr>
+        <w:rFonts w:ascii="Symbol" w:hAnsi="Symbol" w:hint="default"/>
+        <w:sz w:val="20"/>
+      </w:rPr>
+    </w:lvl>
+    <w:lvl w:ilvl="1" w:tentative="1">
+      <w:start w:val="1"/>
+      <w:numFmt w:val="bullet"/>
+      <w:lvlText w:val="o"/>
+      <w:lvlJc w:val="left"/>
+      <w:pPr>
+        <w:tabs>
+          <w:tab w:val="num" w:pos="1440"/>
+        </w:tabs>
+        <w:ind w:left="1440" w:hanging="360"/>
+      </w:pPr>
+      <w:rPr>
+        <w:rFonts w:ascii="Courier New" w:hAnsi="Courier New" w:hint="default"/>
+        <w:sz w:val="20"/>
+      </w:rPr>
+    </w:lvl>
+    <w:lvl w:ilvl="2" w:tentative="1">
+      <w:start w:val="1"/>
+      <w:numFmt w:val="bullet"/>
+      <w:lvlText w:val=""/>
+      <w:lvlJc w:val="left"/>
+      <w:pPr>
+        <w:tabs>
+          <w:tab w:val="num" w:pos="2160"/>
+        </w:tabs>
+        <w:ind w:left="2160" w:hanging="360"/>
+      </w:pPr>
+      <w:rPr>
+        <w:rFonts w:ascii="Wingdings" w:hAnsi="Wingdings" w:hint="default"/>
+        <w:sz w:val="20"/>
+      </w:rPr>
+    </w:lvl>
+    <w:lvl w:ilvl="3" w:tentative="1">
+      <w:start w:val="1"/>
+      <w:numFmt w:val="bullet"/>
+      <w:lvlText w:val=""/>
+      <w:lvlJc w:val="left"/>
+      <w:pPr>
+        <w:tabs>
+          <w:tab w:val="num" w:pos="2880"/>
+        </w:tabs>
+        <w:ind w:left="2880" w:hanging="360"/>
+      </w:pPr>
+      <w:rPr>
+        <w:rFonts w:ascii="Wingdings" w:hAnsi="Wingdings" w:hint="default"/>
+        <w:sz w:val="20"/>
+      </w:rPr>
+    </w:lvl>
+    <w:lvl w:ilvl="4" w:tentative="1">
+      <w:start w:val="1"/>
+      <w:numFmt w:val="bullet"/>
+      <w:lvlText w:val=""/>
+      <w:lvlJc w:val="left"/>
+      <w:pPr>
+        <w:tabs>
+          <w:tab w:val="num" w:pos="3600"/>
+        </w:tabs>
+        <w:ind w:left="3600" w:hanging="360"/>
+      </w:pPr>
+      <w:rPr>
+        <w:rFonts w:ascii="Wingdings" w:hAnsi="Wingdings" w:hint="default"/>
+        <w:sz w:val="20"/>
+      </w:rPr>
+    </w:lvl>
+    <w:lvl w:ilvl="5" w:tentative="1">
+      <w:start w:val="1"/>
+      <w:numFmt w:val="bullet"/>
+      <w:lvlText w:val=""/>
+      <w:lvlJc w:val="left"/>
+      <w:pPr>
+        <w:tabs>
+          <w:tab w:val="num" w:pos="4320"/>
+        </w:tabs>
+        <w:ind w:left="4320" w:hanging="360"/>
+      </w:pPr>
+      <w:rPr>
+        <w:rFonts w:ascii="Wingdings" w:hAnsi="Wingdings" w:hint="default"/>
+        <w:sz w:val="20"/>
+      </w:rPr>
+    </w:lvl>
+    <w:lvl w:ilvl="6" w:tentative="1">
+      <w:start w:val="1"/>
+      <w:numFmt w:val="bullet"/>
+      <w:lvlText w:val=""/>
+      <w:lvlJc w:val="left"/>
+      <w:pPr>
+        <w:tabs>
+          <w:tab w:val="num" w:pos="5040"/>
+        </w:tabs>
+        <w:ind w:left="5040" w:hanging="360"/>
+      </w:pPr>
+      <w:rPr>
+        <w:rFonts w:ascii="Wingdings" w:hAnsi="Wingdings" w:hint="default"/>
+        <w:sz w:val="20"/>
+      </w:rPr>
+    </w:lvl>
+    <w:lvl w:ilvl="7" w:tentative="1">
+      <w:start w:val="1"/>
+      <w:numFmt w:val="bullet"/>
+      <w:lvlText w:val=""/>
+      <w:lvlJc w:val="left"/>
+      <w:pPr>
+        <w:tabs>
+          <w:tab w:val="num" w:pos="5760"/>
+        </w:tabs>
+        <w:ind w:left="5760" w:hanging="360"/>
+      </w:pPr>
+      <w:rPr>
+        <w:rFonts w:ascii="Wingdings" w:hAnsi="Wingdings" w:hint="default"/>
+        <w:sz w:val="20"/>
+      </w:rPr>
+    </w:lvl>
+    <w:lvl w:ilvl="8" w:tentative="1">
+      <w:start w:val="1"/>
+      <w:numFmt w:val="bullet"/>
+      <w:lvlText w:val=""/>
+      <w:lvlJc w:val="left"/>
+      <w:pPr>
+        <w:tabs>
+          <w:tab w:val="num" w:pos="6480"/>
+        </w:tabs>
+        <w:ind w:left="6480" w:hanging="360"/>
+      </w:pPr>
+      <w:rPr>
+        <w:rFonts w:ascii="Wingdings" w:hAnsi="Wingdings" w:hint="default"/>
+        <w:sz w:val="20"/>
+      </w:rPr>
+    </w:lvl>
+  </w:abstractNum>
+  <w:abstractNum w:abstractNumId="1" w15:restartNumberingAfterBreak="0">
     <w:nsid w:val="09EF4501"/>
     <w:multiLevelType w:val="multilevel"/>
     <w:tmpl w:val="144E37F6"/>
@@ -2393,7 +3284,305 @@
       </w:pPr>
     </w:lvl>
   </w:abstractNum>
-  <w:abstractNum w:abstractNumId="1" w15:restartNumberingAfterBreak="0">
+  <w:abstractNum w:abstractNumId="2" w15:restartNumberingAfterBreak="0">
+    <w:nsid w:val="0E35285F"/>
+    <w:multiLevelType w:val="multilevel"/>
+    <w:tmpl w:val="02302F3A"/>
+    <w:lvl w:ilvl="0">
+      <w:start w:val="1"/>
+      <w:numFmt w:val="bullet"/>
+      <w:lvlText w:val=""/>
+      <w:lvlJc w:val="left"/>
+      <w:pPr>
+        <w:tabs>
+          <w:tab w:val="num" w:pos="720"/>
+        </w:tabs>
+        <w:ind w:left="720" w:hanging="360"/>
+      </w:pPr>
+      <w:rPr>
+        <w:rFonts w:ascii="Symbol" w:hAnsi="Symbol" w:hint="default"/>
+        <w:sz w:val="20"/>
+      </w:rPr>
+    </w:lvl>
+    <w:lvl w:ilvl="1" w:tentative="1">
+      <w:start w:val="1"/>
+      <w:numFmt w:val="bullet"/>
+      <w:lvlText w:val="o"/>
+      <w:lvlJc w:val="left"/>
+      <w:pPr>
+        <w:tabs>
+          <w:tab w:val="num" w:pos="1440"/>
+        </w:tabs>
+        <w:ind w:left="1440" w:hanging="360"/>
+      </w:pPr>
+      <w:rPr>
+        <w:rFonts w:ascii="Courier New" w:hAnsi="Courier New" w:hint="default"/>
+        <w:sz w:val="20"/>
+      </w:rPr>
+    </w:lvl>
+    <w:lvl w:ilvl="2" w:tentative="1">
+      <w:start w:val="1"/>
+      <w:numFmt w:val="bullet"/>
+      <w:lvlText w:val=""/>
+      <w:lvlJc w:val="left"/>
+      <w:pPr>
+        <w:tabs>
+          <w:tab w:val="num" w:pos="2160"/>
+        </w:tabs>
+        <w:ind w:left="2160" w:hanging="360"/>
+      </w:pPr>
+      <w:rPr>
+        <w:rFonts w:ascii="Wingdings" w:hAnsi="Wingdings" w:hint="default"/>
+        <w:sz w:val="20"/>
+      </w:rPr>
+    </w:lvl>
+    <w:lvl w:ilvl="3" w:tentative="1">
+      <w:start w:val="1"/>
+      <w:numFmt w:val="bullet"/>
+      <w:lvlText w:val=""/>
+      <w:lvlJc w:val="left"/>
+      <w:pPr>
+        <w:tabs>
+          <w:tab w:val="num" w:pos="2880"/>
+        </w:tabs>
+        <w:ind w:left="2880" w:hanging="360"/>
+      </w:pPr>
+      <w:rPr>
+        <w:rFonts w:ascii="Wingdings" w:hAnsi="Wingdings" w:hint="default"/>
+        <w:sz w:val="20"/>
+      </w:rPr>
+    </w:lvl>
+    <w:lvl w:ilvl="4" w:tentative="1">
+      <w:start w:val="1"/>
+      <w:numFmt w:val="bullet"/>
+      <w:lvlText w:val=""/>
+      <w:lvlJc w:val="left"/>
+      <w:pPr>
+        <w:tabs>
+          <w:tab w:val="num" w:pos="3600"/>
+        </w:tabs>
+        <w:ind w:left="3600" w:hanging="360"/>
+      </w:pPr>
+      <w:rPr>
+        <w:rFonts w:ascii="Wingdings" w:hAnsi="Wingdings" w:hint="default"/>
+        <w:sz w:val="20"/>
+      </w:rPr>
+    </w:lvl>
+    <w:lvl w:ilvl="5" w:tentative="1">
+      <w:start w:val="1"/>
+      <w:numFmt w:val="bullet"/>
+      <w:lvlText w:val=""/>
+      <w:lvlJc w:val="left"/>
+      <w:pPr>
+        <w:tabs>
+          <w:tab w:val="num" w:pos="4320"/>
+        </w:tabs>
+        <w:ind w:left="4320" w:hanging="360"/>
+      </w:pPr>
+      <w:rPr>
+        <w:rFonts w:ascii="Wingdings" w:hAnsi="Wingdings" w:hint="default"/>
+        <w:sz w:val="20"/>
+      </w:rPr>
+    </w:lvl>
+    <w:lvl w:ilvl="6" w:tentative="1">
+      <w:start w:val="1"/>
+      <w:numFmt w:val="bullet"/>
+      <w:lvlText w:val=""/>
+      <w:lvlJc w:val="left"/>
+      <w:pPr>
+        <w:tabs>
+          <w:tab w:val="num" w:pos="5040"/>
+        </w:tabs>
+        <w:ind w:left="5040" w:hanging="360"/>
+      </w:pPr>
+      <w:rPr>
+        <w:rFonts w:ascii="Wingdings" w:hAnsi="Wingdings" w:hint="default"/>
+        <w:sz w:val="20"/>
+      </w:rPr>
+    </w:lvl>
+    <w:lvl w:ilvl="7" w:tentative="1">
+      <w:start w:val="1"/>
+      <w:numFmt w:val="bullet"/>
+      <w:lvlText w:val=""/>
+      <w:lvlJc w:val="left"/>
+      <w:pPr>
+        <w:tabs>
+          <w:tab w:val="num" w:pos="5760"/>
+        </w:tabs>
+        <w:ind w:left="5760" w:hanging="360"/>
+      </w:pPr>
+      <w:rPr>
+        <w:rFonts w:ascii="Wingdings" w:hAnsi="Wingdings" w:hint="default"/>
+        <w:sz w:val="20"/>
+      </w:rPr>
+    </w:lvl>
+    <w:lvl w:ilvl="8" w:tentative="1">
+      <w:start w:val="1"/>
+      <w:numFmt w:val="bullet"/>
+      <w:lvlText w:val=""/>
+      <w:lvlJc w:val="left"/>
+      <w:pPr>
+        <w:tabs>
+          <w:tab w:val="num" w:pos="6480"/>
+        </w:tabs>
+        <w:ind w:left="6480" w:hanging="360"/>
+      </w:pPr>
+      <w:rPr>
+        <w:rFonts w:ascii="Wingdings" w:hAnsi="Wingdings" w:hint="default"/>
+        <w:sz w:val="20"/>
+      </w:rPr>
+    </w:lvl>
+  </w:abstractNum>
+  <w:abstractNum w:abstractNumId="3" w15:restartNumberingAfterBreak="0">
+    <w:nsid w:val="245333C4"/>
+    <w:multiLevelType w:val="multilevel"/>
+    <w:tmpl w:val="64E042A6"/>
+    <w:lvl w:ilvl="0">
+      <w:start w:val="1"/>
+      <w:numFmt w:val="bullet"/>
+      <w:lvlText w:val=""/>
+      <w:lvlJc w:val="left"/>
+      <w:pPr>
+        <w:tabs>
+          <w:tab w:val="num" w:pos="720"/>
+        </w:tabs>
+        <w:ind w:left="720" w:hanging="360"/>
+      </w:pPr>
+      <w:rPr>
+        <w:rFonts w:ascii="Symbol" w:hAnsi="Symbol" w:hint="default"/>
+        <w:sz w:val="20"/>
+      </w:rPr>
+    </w:lvl>
+    <w:lvl w:ilvl="1" w:tentative="1">
+      <w:start w:val="1"/>
+      <w:numFmt w:val="bullet"/>
+      <w:lvlText w:val="o"/>
+      <w:lvlJc w:val="left"/>
+      <w:pPr>
+        <w:tabs>
+          <w:tab w:val="num" w:pos="1440"/>
+        </w:tabs>
+        <w:ind w:left="1440" w:hanging="360"/>
+      </w:pPr>
+      <w:rPr>
+        <w:rFonts w:ascii="Courier New" w:hAnsi="Courier New" w:hint="default"/>
+        <w:sz w:val="20"/>
+      </w:rPr>
+    </w:lvl>
+    <w:lvl w:ilvl="2" w:tentative="1">
+      <w:start w:val="1"/>
+      <w:numFmt w:val="bullet"/>
+      <w:lvlText w:val=""/>
+      <w:lvlJc w:val="left"/>
+      <w:pPr>
+        <w:tabs>
+          <w:tab w:val="num" w:pos="2160"/>
+        </w:tabs>
+        <w:ind w:left="2160" w:hanging="360"/>
+      </w:pPr>
+      <w:rPr>
+        <w:rFonts w:ascii="Wingdings" w:hAnsi="Wingdings" w:hint="default"/>
+        <w:sz w:val="20"/>
+      </w:rPr>
+    </w:lvl>
+    <w:lvl w:ilvl="3" w:tentative="1">
+      <w:start w:val="1"/>
+      <w:numFmt w:val="bullet"/>
+      <w:lvlText w:val=""/>
+      <w:lvlJc w:val="left"/>
+      <w:pPr>
+        <w:tabs>
+          <w:tab w:val="num" w:pos="2880"/>
+        </w:tabs>
+        <w:ind w:left="2880" w:hanging="360"/>
+      </w:pPr>
+      <w:rPr>
+        <w:rFonts w:ascii="Wingdings" w:hAnsi="Wingdings" w:hint="default"/>
+        <w:sz w:val="20"/>
+      </w:rPr>
+    </w:lvl>
+    <w:lvl w:ilvl="4" w:tentative="1">
+      <w:start w:val="1"/>
+      <w:numFmt w:val="bullet"/>
+      <w:lvlText w:val=""/>
+      <w:lvlJc w:val="left"/>
+      <w:pPr>
+        <w:tabs>
+          <w:tab w:val="num" w:pos="3600"/>
+        </w:tabs>
+        <w:ind w:left="3600" w:hanging="360"/>
+      </w:pPr>
+      <w:rPr>
+        <w:rFonts w:ascii="Wingdings" w:hAnsi="Wingdings" w:hint="default"/>
+        <w:sz w:val="20"/>
+      </w:rPr>
+    </w:lvl>
+    <w:lvl w:ilvl="5" w:tentative="1">
+      <w:start w:val="1"/>
+      <w:numFmt w:val="bullet"/>
+      <w:lvlText w:val=""/>
+      <w:lvlJc w:val="left"/>
+      <w:pPr>
+        <w:tabs>
+          <w:tab w:val="num" w:pos="4320"/>
+        </w:tabs>
+        <w:ind w:left="4320" w:hanging="360"/>
+      </w:pPr>
+      <w:rPr>
+        <w:rFonts w:ascii="Wingdings" w:hAnsi="Wingdings" w:hint="default"/>
+        <w:sz w:val="20"/>
+      </w:rPr>
+    </w:lvl>
+    <w:lvl w:ilvl="6" w:tentative="1">
+      <w:start w:val="1"/>
+      <w:numFmt w:val="bullet"/>
+      <w:lvlText w:val=""/>
+      <w:lvlJc w:val="left"/>
+      <w:pPr>
+        <w:tabs>
+          <w:tab w:val="num" w:pos="5040"/>
+        </w:tabs>
+        <w:ind w:left="5040" w:hanging="360"/>
+      </w:pPr>
+      <w:rPr>
+        <w:rFonts w:ascii="Wingdings" w:hAnsi="Wingdings" w:hint="default"/>
+        <w:sz w:val="20"/>
+      </w:rPr>
+    </w:lvl>
+    <w:lvl w:ilvl="7" w:tentative="1">
+      <w:start w:val="1"/>
+      <w:numFmt w:val="bullet"/>
+      <w:lvlText w:val=""/>
+      <w:lvlJc w:val="left"/>
+      <w:pPr>
+        <w:tabs>
+          <w:tab w:val="num" w:pos="5760"/>
+        </w:tabs>
+        <w:ind w:left="5760" w:hanging="360"/>
+      </w:pPr>
+      <w:rPr>
+        <w:rFonts w:ascii="Wingdings" w:hAnsi="Wingdings" w:hint="default"/>
+        <w:sz w:val="20"/>
+      </w:rPr>
+    </w:lvl>
+    <w:lvl w:ilvl="8" w:tentative="1">
+      <w:start w:val="1"/>
+      <w:numFmt w:val="bullet"/>
+      <w:lvlText w:val=""/>
+      <w:lvlJc w:val="left"/>
+      <w:pPr>
+        <w:tabs>
+          <w:tab w:val="num" w:pos="6480"/>
+        </w:tabs>
+        <w:ind w:left="6480" w:hanging="360"/>
+      </w:pPr>
+      <w:rPr>
+        <w:rFonts w:ascii="Wingdings" w:hAnsi="Wingdings" w:hint="default"/>
+        <w:sz w:val="20"/>
+      </w:rPr>
+    </w:lvl>
+  </w:abstractNum>
+  <w:abstractNum w:abstractNumId="4" w15:restartNumberingAfterBreak="0">
     <w:nsid w:val="298A564D"/>
     <w:multiLevelType w:val="hybridMultilevel"/>
     <w:tmpl w:val="4634BC50"/>
@@ -2506,7 +3695,7 @@
       </w:rPr>
     </w:lvl>
   </w:abstractNum>
-  <w:abstractNum w:abstractNumId="2" w15:restartNumberingAfterBreak="0">
+  <w:abstractNum w:abstractNumId="5" w15:restartNumberingAfterBreak="0">
     <w:nsid w:val="489423A1"/>
     <w:multiLevelType w:val="multilevel"/>
     <w:tmpl w:val="33523EF2"/>
@@ -2628,7 +3817,7 @@
       </w:rPr>
     </w:lvl>
   </w:abstractNum>
-  <w:abstractNum w:abstractNumId="3" w15:restartNumberingAfterBreak="0">
+  <w:abstractNum w:abstractNumId="6" w15:restartNumberingAfterBreak="0">
     <w:nsid w:val="56507125"/>
     <w:multiLevelType w:val="hybridMultilevel"/>
     <w:tmpl w:val="F64C7E10"/>
@@ -2741,7 +3930,7 @@
       </w:rPr>
     </w:lvl>
   </w:abstractNum>
-  <w:abstractNum w:abstractNumId="4" w15:restartNumberingAfterBreak="0">
+  <w:abstractNum w:abstractNumId="7" w15:restartNumberingAfterBreak="0">
     <w:nsid w:val="584A56A3"/>
     <w:multiLevelType w:val="multilevel"/>
     <w:tmpl w:val="E95E3CBE"/>
@@ -2854,7 +4043,7 @@
       </w:rPr>
     </w:lvl>
   </w:abstractNum>
-  <w:abstractNum w:abstractNumId="5" w15:restartNumberingAfterBreak="0">
+  <w:abstractNum w:abstractNumId="8" w15:restartNumberingAfterBreak="0">
     <w:nsid w:val="5A8327B9"/>
     <w:multiLevelType w:val="hybridMultilevel"/>
     <w:tmpl w:val="1B68DD7E"/>
@@ -2967,17 +4156,166 @@
       </w:rPr>
     </w:lvl>
   </w:abstractNum>
+  <w:abstractNum w:abstractNumId="9" w15:restartNumberingAfterBreak="0">
+    <w:nsid w:val="6D151EEE"/>
+    <w:multiLevelType w:val="multilevel"/>
+    <w:tmpl w:val="7B6422A4"/>
+    <w:lvl w:ilvl="0">
+      <w:start w:val="1"/>
+      <w:numFmt w:val="bullet"/>
+      <w:lvlText w:val=""/>
+      <w:lvlJc w:val="left"/>
+      <w:pPr>
+        <w:tabs>
+          <w:tab w:val="num" w:pos="720"/>
+        </w:tabs>
+        <w:ind w:left="720" w:hanging="360"/>
+      </w:pPr>
+      <w:rPr>
+        <w:rFonts w:ascii="Symbol" w:hAnsi="Symbol" w:hint="default"/>
+        <w:sz w:val="20"/>
+      </w:rPr>
+    </w:lvl>
+    <w:lvl w:ilvl="1" w:tentative="1">
+      <w:start w:val="1"/>
+      <w:numFmt w:val="bullet"/>
+      <w:lvlText w:val="o"/>
+      <w:lvlJc w:val="left"/>
+      <w:pPr>
+        <w:tabs>
+          <w:tab w:val="num" w:pos="1440"/>
+        </w:tabs>
+        <w:ind w:left="1440" w:hanging="360"/>
+      </w:pPr>
+      <w:rPr>
+        <w:rFonts w:ascii="Courier New" w:hAnsi="Courier New" w:hint="default"/>
+        <w:sz w:val="20"/>
+      </w:rPr>
+    </w:lvl>
+    <w:lvl w:ilvl="2" w:tentative="1">
+      <w:start w:val="1"/>
+      <w:numFmt w:val="bullet"/>
+      <w:lvlText w:val=""/>
+      <w:lvlJc w:val="left"/>
+      <w:pPr>
+        <w:tabs>
+          <w:tab w:val="num" w:pos="2160"/>
+        </w:tabs>
+        <w:ind w:left="2160" w:hanging="360"/>
+      </w:pPr>
+      <w:rPr>
+        <w:rFonts w:ascii="Wingdings" w:hAnsi="Wingdings" w:hint="default"/>
+        <w:sz w:val="20"/>
+      </w:rPr>
+    </w:lvl>
+    <w:lvl w:ilvl="3" w:tentative="1">
+      <w:start w:val="1"/>
+      <w:numFmt w:val="bullet"/>
+      <w:lvlText w:val=""/>
+      <w:lvlJc w:val="left"/>
+      <w:pPr>
+        <w:tabs>
+          <w:tab w:val="num" w:pos="2880"/>
+        </w:tabs>
+        <w:ind w:left="2880" w:hanging="360"/>
+      </w:pPr>
+      <w:rPr>
+        <w:rFonts w:ascii="Wingdings" w:hAnsi="Wingdings" w:hint="default"/>
+        <w:sz w:val="20"/>
+      </w:rPr>
+    </w:lvl>
+    <w:lvl w:ilvl="4" w:tentative="1">
+      <w:start w:val="1"/>
+      <w:numFmt w:val="bullet"/>
+      <w:lvlText w:val=""/>
+      <w:lvlJc w:val="left"/>
+      <w:pPr>
+        <w:tabs>
+          <w:tab w:val="num" w:pos="3600"/>
+        </w:tabs>
+        <w:ind w:left="3600" w:hanging="360"/>
+      </w:pPr>
+      <w:rPr>
+        <w:rFonts w:ascii="Wingdings" w:hAnsi="Wingdings" w:hint="default"/>
+        <w:sz w:val="20"/>
+      </w:rPr>
+    </w:lvl>
+    <w:lvl w:ilvl="5" w:tentative="1">
+      <w:start w:val="1"/>
+      <w:numFmt w:val="bullet"/>
+      <w:lvlText w:val=""/>
+      <w:lvlJc w:val="left"/>
+      <w:pPr>
+        <w:tabs>
+          <w:tab w:val="num" w:pos="4320"/>
+        </w:tabs>
+        <w:ind w:left="4320" w:hanging="360"/>
+      </w:pPr>
+      <w:rPr>
+        <w:rFonts w:ascii="Wingdings" w:hAnsi="Wingdings" w:hint="default"/>
+        <w:sz w:val="20"/>
+      </w:rPr>
+    </w:lvl>
+    <w:lvl w:ilvl="6" w:tentative="1">
+      <w:start w:val="1"/>
+      <w:numFmt w:val="bullet"/>
+      <w:lvlText w:val=""/>
+      <w:lvlJc w:val="left"/>
+      <w:pPr>
+        <w:tabs>
+          <w:tab w:val="num" w:pos="5040"/>
+        </w:tabs>
+        <w:ind w:left="5040" w:hanging="360"/>
+      </w:pPr>
+      <w:rPr>
+        <w:rFonts w:ascii="Wingdings" w:hAnsi="Wingdings" w:hint="default"/>
+        <w:sz w:val="20"/>
+      </w:rPr>
+    </w:lvl>
+    <w:lvl w:ilvl="7" w:tentative="1">
+      <w:start w:val="1"/>
+      <w:numFmt w:val="bullet"/>
+      <w:lvlText w:val=""/>
+      <w:lvlJc w:val="left"/>
+      <w:pPr>
+        <w:tabs>
+          <w:tab w:val="num" w:pos="5760"/>
+        </w:tabs>
+        <w:ind w:left="5760" w:hanging="360"/>
+      </w:pPr>
+      <w:rPr>
+        <w:rFonts w:ascii="Wingdings" w:hAnsi="Wingdings" w:hint="default"/>
+        <w:sz w:val="20"/>
+      </w:rPr>
+    </w:lvl>
+    <w:lvl w:ilvl="8" w:tentative="1">
+      <w:start w:val="1"/>
+      <w:numFmt w:val="bullet"/>
+      <w:lvlText w:val=""/>
+      <w:lvlJc w:val="left"/>
+      <w:pPr>
+        <w:tabs>
+          <w:tab w:val="num" w:pos="6480"/>
+        </w:tabs>
+        <w:ind w:left="6480" w:hanging="360"/>
+      </w:pPr>
+      <w:rPr>
+        <w:rFonts w:ascii="Wingdings" w:hAnsi="Wingdings" w:hint="default"/>
+        <w:sz w:val="20"/>
+      </w:rPr>
+    </w:lvl>
+  </w:abstractNum>
   <w:num w:numId="1">
-    <w:abstractNumId w:val="4"/>
+    <w:abstractNumId w:val="7"/>
   </w:num>
   <w:num w:numId="2">
-    <w:abstractNumId w:val="2"/>
+    <w:abstractNumId w:val="5"/>
   </w:num>
   <w:num w:numId="3">
-    <w:abstractNumId w:val="0"/>
+    <w:abstractNumId w:val="1"/>
   </w:num>
   <w:num w:numId="4">
-    <w:abstractNumId w:val="0"/>
+    <w:abstractNumId w:val="1"/>
     <w:lvlOverride w:ilvl="0">
       <w:startOverride w:val="1"/>
     </w:lvlOverride>
@@ -3007,7 +4345,7 @@
     </w:lvlOverride>
   </w:num>
   <w:num w:numId="5">
-    <w:abstractNumId w:val="0"/>
+    <w:abstractNumId w:val="1"/>
     <w:lvlOverride w:ilvl="0">
       <w:startOverride w:val="1"/>
     </w:lvlOverride>
@@ -3037,7 +4375,7 @@
     </w:lvlOverride>
   </w:num>
   <w:num w:numId="6">
-    <w:abstractNumId w:val="0"/>
+    <w:abstractNumId w:val="1"/>
     <w:lvlOverride w:ilvl="0">
       <w:startOverride w:val="1"/>
     </w:lvlOverride>
@@ -3067,7 +4405,7 @@
     </w:lvlOverride>
   </w:num>
   <w:num w:numId="7">
-    <w:abstractNumId w:val="0"/>
+    <w:abstractNumId w:val="1"/>
     <w:lvlOverride w:ilvl="0">
       <w:startOverride w:val="1"/>
     </w:lvlOverride>
@@ -3097,7 +4435,7 @@
     </w:lvlOverride>
   </w:num>
   <w:num w:numId="8">
-    <w:abstractNumId w:val="0"/>
+    <w:abstractNumId w:val="1"/>
     <w:lvlOverride w:ilvl="0">
       <w:startOverride w:val="1"/>
     </w:lvlOverride>
@@ -3127,7 +4465,7 @@
     </w:lvlOverride>
   </w:num>
   <w:num w:numId="9">
-    <w:abstractNumId w:val="0"/>
+    <w:abstractNumId w:val="1"/>
     <w:lvlOverride w:ilvl="0">
       <w:startOverride w:val="1"/>
     </w:lvlOverride>
@@ -3157,7 +4495,7 @@
     </w:lvlOverride>
   </w:num>
   <w:num w:numId="10">
-    <w:abstractNumId w:val="0"/>
+    <w:abstractNumId w:val="1"/>
     <w:lvlOverride w:ilvl="0">
       <w:startOverride w:val="1"/>
     </w:lvlOverride>
@@ -3187,7 +4525,7 @@
     </w:lvlOverride>
   </w:num>
   <w:num w:numId="11">
-    <w:abstractNumId w:val="0"/>
+    <w:abstractNumId w:val="1"/>
     <w:lvlOverride w:ilvl="0">
       <w:startOverride w:val="1"/>
     </w:lvlOverride>
@@ -3217,7 +4555,7 @@
     </w:lvlOverride>
   </w:num>
   <w:num w:numId="12">
-    <w:abstractNumId w:val="0"/>
+    <w:abstractNumId w:val="1"/>
     <w:lvlOverride w:ilvl="0">
       <w:startOverride w:val="1"/>
     </w:lvlOverride>
@@ -3247,13 +4585,25 @@
     </w:lvlOverride>
   </w:num>
   <w:num w:numId="13">
+    <w:abstractNumId w:val="6"/>
+  </w:num>
+  <w:num w:numId="14">
+    <w:abstractNumId w:val="8"/>
+  </w:num>
+  <w:num w:numId="15">
+    <w:abstractNumId w:val="4"/>
+  </w:num>
+  <w:num w:numId="16">
+    <w:abstractNumId w:val="0"/>
+  </w:num>
+  <w:num w:numId="17">
+    <w:abstractNumId w:val="2"/>
+  </w:num>
+  <w:num w:numId="18">
     <w:abstractNumId w:val="3"/>
   </w:num>
-  <w:num w:numId="14">
-    <w:abstractNumId w:val="5"/>
-  </w:num>
-  <w:num w:numId="15">
-    <w:abstractNumId w:val="1"/>
+  <w:num w:numId="19">
+    <w:abstractNumId w:val="9"/>
   </w:num>
 </w:numbering>
 </file>
@@ -3711,7 +5061,6 @@
     <w:next w:val="Normal"/>
     <w:link w:val="Heading3Char"/>
     <w:uiPriority w:val="9"/>
-    <w:semiHidden/>
     <w:unhideWhenUsed/>
     <w:qFormat/>
     <w:rsid w:val="00855CA3"/>
@@ -11886,7 +13235,6 @@
     <w:basedOn w:val="DefaultParagraphFont"/>
     <w:link w:val="Heading3"/>
     <w:uiPriority w:val="9"/>
-    <w:semiHidden/>
     <w:rsid w:val="009C7FD6"/>
     <w:rPr>
       <w:rFonts w:ascii="Arial Black" w:eastAsiaTheme="majorEastAsia" w:hAnsi="Arial Black" w:cs="Times New Roman (Headings CS)"/>

</xml_diff>